<commit_message>
map images and code
</commit_message>
<xml_diff>
--- a/Business_insights_notes.docx
+++ b/Business_insights_notes.docx
@@ -2,160 +2,9 @@
 <file path=word/document.xml><?xml version="1.0" encoding="utf-8"?>
 <w:document xmlns:wpc="http://schemas.microsoft.com/office/word/2010/wordprocessingCanvas" xmlns:cx="http://schemas.microsoft.com/office/drawing/2014/chartex" xmlns:cx1="http://schemas.microsoft.com/office/drawing/2015/9/8/chartex" xmlns:cx2="http://schemas.microsoft.com/office/drawing/2015/10/21/chartex" xmlns:cx3="http://schemas.microsoft.com/office/drawing/2016/5/9/chartex" xmlns:cx4="http://schemas.microsoft.com/office/drawing/2016/5/10/chartex" xmlns:cx5="http://schemas.microsoft.com/office/drawing/2016/5/11/chartex" xmlns:cx6="http://schemas.microsoft.com/office/drawing/2016/5/12/chartex" xmlns:cx7="http://schemas.microsoft.com/office/drawing/2016/5/13/chartex" xmlns:cx8="http://schemas.microsoft.com/office/drawing/2016/5/14/chartex" xmlns:mc="http://schemas.openxmlformats.org/markup-compatibility/2006" xmlns:aink="http://schemas.microsoft.com/office/drawing/2016/ink" xmlns:am3d="http://schemas.microsoft.com/office/drawing/2017/model3d" xmlns:o="urn:schemas-microsoft-com:office:office" xmlns:oel="http://schemas.microsoft.com/office/2019/extlst" xmlns:r="http://schemas.openxmlformats.org/officeDocument/2006/relationships" xmlns:m="http://schemas.openxmlformats.org/officeDocument/2006/math" xmlns:v="urn:schemas-microsoft-com:vml" xmlns:wp14="http://schemas.microsoft.com/office/word/2010/wordprocessingDrawing" xmlns:wp="http://schemas.openxmlformats.org/drawingml/2006/wordprocessingDrawing" xmlns:w10="urn:schemas-microsoft-com:office:word" xmlns:w="http://schemas.openxmlformats.org/wordprocessingml/2006/main" xmlns:w14="http://schemas.microsoft.com/office/word/2010/wordml" xmlns:w15="http://schemas.microsoft.com/office/word/2012/wordml" xmlns:w16cex="http://schemas.microsoft.com/office/word/2018/wordml/cex" xmlns:w16cid="http://schemas.microsoft.com/office/word/2016/wordml/cid" xmlns:w16="http://schemas.microsoft.com/office/word/2018/wordml" xmlns:w16du="http://schemas.microsoft.com/office/word/2023/wordml/word16du" xmlns:w16sdtdh="http://schemas.microsoft.com/office/word/2020/wordml/sdtdatahash" xmlns:w16se="http://schemas.microsoft.com/office/word/2015/wordml/symex" xmlns:wpg="http://schemas.microsoft.com/office/word/2010/wordprocessingGroup" xmlns:wpi="http://schemas.microsoft.com/office/word/2010/wordprocessingInk" xmlns:wne="http://schemas.microsoft.com/office/word/2006/wordml" xmlns:wps="http://schemas.microsoft.com/office/word/2010/wordprocessingShape" mc:Ignorable="w14 w15 w16se w16cid w16 w16cex w16sdtdh w16du wp14">
   <w:body>
-    <w:p>
-      <w:r>
-        <w:drawing>
-          <wp:inline distT="0" distB="0" distL="0" distR="0" wp14:anchorId="6E00A9B0" wp14:editId="2CF4D545">
-            <wp:extent cx="4635566" cy="4065530"/>
-            <wp:effectExtent l="0" t="0" r="0" b="0"/>
-            <wp:docPr id="1877206097" name="Picture 1" descr="A map of iowa with different colored squares&#10;&#10;Description automatically generated"/>
-            <wp:cNvGraphicFramePr>
-              <a:graphicFrameLocks xmlns:a="http://schemas.openxmlformats.org/drawingml/2006/main" noChangeAspect="1"/>
-            </wp:cNvGraphicFramePr>
-            <a:graphic xmlns:a="http://schemas.openxmlformats.org/drawingml/2006/main">
-              <a:graphicData uri="http://schemas.openxmlformats.org/drawingml/2006/picture">
-                <pic:pic xmlns:pic="http://schemas.openxmlformats.org/drawingml/2006/picture">
-                  <pic:nvPicPr>
-                    <pic:cNvPr id="1877206097" name="Picture 1" descr="A map of iowa with different colored squares&#10;&#10;Description automatically generated"/>
-                    <pic:cNvPicPr/>
-                  </pic:nvPicPr>
-                  <pic:blipFill>
-                    <a:blip r:embed="rId5"/>
-                    <a:stretch>
-                      <a:fillRect/>
-                    </a:stretch>
-                  </pic:blipFill>
-                  <pic:spPr>
-                    <a:xfrm>
-                      <a:off x="0" y="0"/>
-                      <a:ext cx="4654089" cy="4081775"/>
-                    </a:xfrm>
-                    <a:prstGeom prst="rect">
-                      <a:avLst/>
-                    </a:prstGeom>
-                  </pic:spPr>
-                </pic:pic>
-              </a:graphicData>
-            </a:graphic>
-          </wp:inline>
-        </w:drawing>
-      </w:r>
-      <w:r>
-        <w:drawing>
-          <wp:inline distT="0" distB="0" distL="0" distR="0" wp14:anchorId="0CDF8708" wp14:editId="0A26AC4C">
-            <wp:extent cx="4911828" cy="3957800"/>
-            <wp:effectExtent l="0" t="0" r="3175" b="5080"/>
-            <wp:docPr id="1874383068" name="Picture 1" descr="A map of the state of iowa&#10;&#10;Description automatically generated"/>
-            <wp:cNvGraphicFramePr>
-              <a:graphicFrameLocks xmlns:a="http://schemas.openxmlformats.org/drawingml/2006/main" noChangeAspect="1"/>
-            </wp:cNvGraphicFramePr>
-            <a:graphic xmlns:a="http://schemas.openxmlformats.org/drawingml/2006/main">
-              <a:graphicData uri="http://schemas.openxmlformats.org/drawingml/2006/picture">
-                <pic:pic xmlns:pic="http://schemas.openxmlformats.org/drawingml/2006/picture">
-                  <pic:nvPicPr>
-                    <pic:cNvPr id="1874383068" name="Picture 1" descr="A map of the state of iowa&#10;&#10;Description automatically generated"/>
-                    <pic:cNvPicPr/>
-                  </pic:nvPicPr>
-                  <pic:blipFill>
-                    <a:blip r:embed="rId6"/>
-                    <a:stretch>
-                      <a:fillRect/>
-                    </a:stretch>
-                  </pic:blipFill>
-                  <pic:spPr>
-                    <a:xfrm>
-                      <a:off x="0" y="0"/>
-                      <a:ext cx="4924935" cy="3968361"/>
-                    </a:xfrm>
-                    <a:prstGeom prst="rect">
-                      <a:avLst/>
-                    </a:prstGeom>
-                  </pic:spPr>
-                </pic:pic>
-              </a:graphicData>
-            </a:graphic>
-          </wp:inline>
-        </w:drawing>
-      </w:r>
-    </w:p>
-    <w:p/>
-    <w:p>
-      <w:r>
-        <w:lastRenderedPageBreak/>
-        <w:drawing>
-          <wp:inline distT="0" distB="0" distL="0" distR="0" wp14:anchorId="10DE8A1A" wp14:editId="64D7E6DC">
-            <wp:extent cx="4646428" cy="4075056"/>
-            <wp:effectExtent l="0" t="0" r="1905" b="1905"/>
-            <wp:docPr id="1981521529" name="Picture 1" descr="A map of iowa with different colored squares&#10;&#10;Description automatically generated"/>
-            <wp:cNvGraphicFramePr>
-              <a:graphicFrameLocks xmlns:a="http://schemas.openxmlformats.org/drawingml/2006/main" noChangeAspect="1"/>
-            </wp:cNvGraphicFramePr>
-            <a:graphic xmlns:a="http://schemas.openxmlformats.org/drawingml/2006/main">
-              <a:graphicData uri="http://schemas.openxmlformats.org/drawingml/2006/picture">
-                <pic:pic xmlns:pic="http://schemas.openxmlformats.org/drawingml/2006/picture">
-                  <pic:nvPicPr>
-                    <pic:cNvPr id="1981521529" name="Picture 1" descr="A map of iowa with different colored squares&#10;&#10;Description automatically generated"/>
-                    <pic:cNvPicPr/>
-                  </pic:nvPicPr>
-                  <pic:blipFill>
-                    <a:blip r:embed="rId7"/>
-                    <a:stretch>
-                      <a:fillRect/>
-                    </a:stretch>
-                  </pic:blipFill>
-                  <pic:spPr>
-                    <a:xfrm>
-                      <a:off x="0" y="0"/>
-                      <a:ext cx="4669764" cy="4095522"/>
-                    </a:xfrm>
-                    <a:prstGeom prst="rect">
-                      <a:avLst/>
-                    </a:prstGeom>
-                  </pic:spPr>
-                </pic:pic>
-              </a:graphicData>
-            </a:graphic>
-          </wp:inline>
-        </w:drawing>
-      </w:r>
-      <w:r>
-        <w:drawing>
-          <wp:inline distT="0" distB="0" distL="0" distR="0" wp14:anchorId="618A881C" wp14:editId="71F871E3">
-            <wp:extent cx="4518837" cy="3963155"/>
-            <wp:effectExtent l="0" t="0" r="2540" b="0"/>
-            <wp:docPr id="135531344" name="Picture 1" descr="A map of iowa with different colored squares&#10;&#10;Description automatically generated"/>
-            <wp:cNvGraphicFramePr>
-              <a:graphicFrameLocks xmlns:a="http://schemas.openxmlformats.org/drawingml/2006/main" noChangeAspect="1"/>
-            </wp:cNvGraphicFramePr>
-            <a:graphic xmlns:a="http://schemas.openxmlformats.org/drawingml/2006/main">
-              <a:graphicData uri="http://schemas.openxmlformats.org/drawingml/2006/picture">
-                <pic:pic xmlns:pic="http://schemas.openxmlformats.org/drawingml/2006/picture">
-                  <pic:nvPicPr>
-                    <pic:cNvPr id="135531344" name="Picture 1" descr="A map of iowa with different colored squares&#10;&#10;Description automatically generated"/>
-                    <pic:cNvPicPr/>
-                  </pic:nvPicPr>
-                  <pic:blipFill>
-                    <a:blip r:embed="rId8"/>
-                    <a:stretch>
-                      <a:fillRect/>
-                    </a:stretch>
-                  </pic:blipFill>
-                  <pic:spPr>
-                    <a:xfrm>
-                      <a:off x="0" y="0"/>
-                      <a:ext cx="4560389" cy="3999597"/>
-                    </a:xfrm>
-                    <a:prstGeom prst="rect">
-                      <a:avLst/>
-                    </a:prstGeom>
-                  </pic:spPr>
-                </pic:pic>
-              </a:graphicData>
-            </a:graphic>
-          </wp:inline>
-        </w:drawing>
-      </w:r>
-    </w:p>
+    <w:p/>
+    <w:p/>
+    <w:p/>
     <w:p/>
     <w:p/>
     <w:p>
@@ -461,10 +310,7 @@
         <w:t>Proportion of food insecure seniors (FSWROUTY):</w:t>
       </w:r>
       <w:r>
-        <w:t xml:space="preserve"> </w:t>
-      </w:r>
-      <w:r>
-        <w:t>0.</w:t>
+        <w:t xml:space="preserve"> 0.</w:t>
       </w:r>
       <w:r>
         <w:t>4697</w:t>
@@ -518,677 +364,503 @@
         </w:numPr>
       </w:pPr>
       <w:r>
+        <w:t>Dubuque, Buchanan, Jackson &amp; Delaware Counties--Dubuque City</w:t>
+      </w:r>
+      <w:r>
+        <w:t xml:space="preserve"> </w:t>
+      </w:r>
+    </w:p>
+    <w:p/>
+    <w:p>
+      <w:pPr>
+        <w:pStyle w:val="ListParagraph"/>
+        <w:numPr>
+          <w:ilvl w:val="0"/>
+          <w:numId w:val="1"/>
+        </w:numPr>
+      </w:pPr>
+      <w:r>
+        <w:t>Scott County--Davenport City</w:t>
+      </w:r>
+    </w:p>
+    <w:p>
+      <w:pPr>
+        <w:pStyle w:val="ListParagraph"/>
+      </w:pPr>
+    </w:p>
+    <w:p/>
+    <w:p/>
+    <w:p/>
+    <w:p/>
+    <w:p/>
+    <w:p>
+      <w:r>
+        <w:t>Webster, Hardin, Hamilton, Butler, Wright, Grundy, Franklin &amp; Humboldt Counties</w:t>
+      </w:r>
+      <w:r>
+        <w:t xml:space="preserve"> (PUMA: </w:t>
+      </w:r>
+      <w:r>
+        <w:t>1900600</w:t>
+      </w:r>
+      <w:r>
+        <w:t>)</w:t>
+      </w:r>
+    </w:p>
+    <w:p>
+      <w:pPr>
+        <w:pStyle w:val="ListParagraph"/>
+        <w:numPr>
+          <w:ilvl w:val="0"/>
+          <w:numId w:val="2"/>
+        </w:numPr>
+      </w:pPr>
+      <w:r>
+        <w:t>This would be the first place I would recommend expanding to.</w:t>
+      </w:r>
+    </w:p>
+    <w:p>
+      <w:pPr>
+        <w:pStyle w:val="ListParagraph"/>
+        <w:numPr>
+          <w:ilvl w:val="0"/>
+          <w:numId w:val="2"/>
+        </w:numPr>
+      </w:pPr>
+      <w:r>
+        <w:t>It is not as far as the other counties, and there would not be additional resources from other states nearby</w:t>
+      </w:r>
+    </w:p>
+    <w:p>
+      <w:pPr>
+        <w:pStyle w:val="ListParagraph"/>
+        <w:numPr>
+          <w:ilvl w:val="0"/>
+          <w:numId w:val="2"/>
+        </w:numPr>
+      </w:pPr>
+      <w:r>
+        <w:t>Total Count of food insecure seniors (</w:t>
+      </w:r>
+      <w:proofErr w:type="spellStart"/>
+      <w:r>
+        <w:t>FSSTATUS</w:t>
+      </w:r>
+      <w:r>
+        <w:t>_extreme</w:t>
+      </w:r>
+      <w:proofErr w:type="spellEnd"/>
+      <w:r>
+        <w:t xml:space="preserve">): </w:t>
+      </w:r>
+      <w:r>
+        <w:t>1,800</w:t>
+      </w:r>
+    </w:p>
+    <w:p>
+      <w:pPr>
+        <w:pStyle w:val="ListParagraph"/>
+        <w:numPr>
+          <w:ilvl w:val="1"/>
+          <w:numId w:val="2"/>
+        </w:numPr>
+      </w:pPr>
+      <w:r>
+        <w:t xml:space="preserve">This means that almost </w:t>
+      </w:r>
+      <w:r>
+        <w:t>2,000</w:t>
+      </w:r>
+      <w:r>
+        <w:t xml:space="preserve"> seniors in the above counties identify as very low food secure.  </w:t>
+      </w:r>
+    </w:p>
+    <w:p>
+      <w:pPr>
+        <w:pStyle w:val="ListParagraph"/>
+        <w:numPr>
+          <w:ilvl w:val="2"/>
+          <w:numId w:val="2"/>
+        </w:numPr>
+      </w:pPr>
+      <w:r>
+        <w:t>Answered very low food secure</w:t>
+      </w:r>
+    </w:p>
+    <w:p>
+      <w:pPr>
+        <w:pStyle w:val="ListParagraph"/>
+        <w:numPr>
+          <w:ilvl w:val="0"/>
+          <w:numId w:val="2"/>
+        </w:numPr>
+      </w:pPr>
+      <w:r>
+        <w:t>Proportion of food insecure seniors (</w:t>
+      </w:r>
+      <w:proofErr w:type="spellStart"/>
+      <w:r>
+        <w:t>FSSTATUS</w:t>
+      </w:r>
+      <w:r>
+        <w:t>_extreme</w:t>
+      </w:r>
+      <w:proofErr w:type="spellEnd"/>
+      <w:r>
+        <w:t xml:space="preserve">):  </w:t>
+      </w:r>
+      <w:r>
+        <w:t xml:space="preserve">0.0499 </w:t>
+      </w:r>
+      <w:r>
+        <w:t>(</w:t>
+      </w:r>
+      <w:r>
+        <w:t>4.99</w:t>
+      </w:r>
+      <w:r>
+        <w:t>% of total senior population</w:t>
+      </w:r>
+      <w:r>
+        <w:t xml:space="preserve"> in the above counties</w:t>
+      </w:r>
+      <w:r>
+        <w:t>)</w:t>
+      </w:r>
+    </w:p>
+    <w:p>
+      <w:pPr>
+        <w:pStyle w:val="ListParagraph"/>
+        <w:numPr>
+          <w:ilvl w:val="0"/>
+          <w:numId w:val="2"/>
+        </w:numPr>
+      </w:pPr>
+      <w:r>
+        <w:t>Total count of food insecure seniors (</w:t>
+      </w:r>
+      <w:proofErr w:type="spellStart"/>
+      <w:r>
+        <w:t>FSWROUTY</w:t>
+      </w:r>
+      <w:r>
+        <w:t>_extreme</w:t>
+      </w:r>
+      <w:proofErr w:type="spellEnd"/>
+      <w:r>
+        <w:t xml:space="preserve">): </w:t>
+      </w:r>
+      <w:r>
+        <w:t>2,608</w:t>
+      </w:r>
+    </w:p>
+    <w:p>
+      <w:pPr>
+        <w:pStyle w:val="ListParagraph"/>
+        <w:numPr>
+          <w:ilvl w:val="1"/>
+          <w:numId w:val="2"/>
+        </w:numPr>
+      </w:pPr>
+      <w:r>
+        <w:t xml:space="preserve">This means that over </w:t>
+      </w:r>
+      <w:r>
+        <w:t xml:space="preserve">2,500 </w:t>
+      </w:r>
+      <w:r>
+        <w:t>seniors in the above counties are predicted to be worried about running out of food and unable to afford more</w:t>
+      </w:r>
+    </w:p>
+    <w:p>
+      <w:pPr>
+        <w:pStyle w:val="ListParagraph"/>
+        <w:numPr>
+          <w:ilvl w:val="2"/>
+          <w:numId w:val="2"/>
+        </w:numPr>
+      </w:pPr>
+      <w:r>
+        <w:t>Answered “often true”</w:t>
+      </w:r>
+    </w:p>
+    <w:p>
+      <w:pPr>
+        <w:pStyle w:val="ListParagraph"/>
+        <w:numPr>
+          <w:ilvl w:val="0"/>
+          <w:numId w:val="2"/>
+        </w:numPr>
+      </w:pPr>
+      <w:r>
+        <w:t>Proportion of food insecure seniors (</w:t>
+      </w:r>
+      <w:proofErr w:type="spellStart"/>
+      <w:r>
+        <w:t>FSWROUTY</w:t>
+      </w:r>
+      <w:r>
+        <w:t>_extreme</w:t>
+      </w:r>
+      <w:proofErr w:type="spellEnd"/>
+      <w:r>
+        <w:t>): 0.</w:t>
+      </w:r>
+      <w:r>
+        <w:t>071</w:t>
+      </w:r>
+      <w:r>
+        <w:t xml:space="preserve"> (7</w:t>
+      </w:r>
+      <w:r>
+        <w:t>.1</w:t>
+      </w:r>
+      <w:r>
+        <w:t>% of total senior population)</w:t>
+      </w:r>
+    </w:p>
+    <w:p/>
+    <w:p/>
+    <w:p>
+      <w:r>
+        <w:t xml:space="preserve">Then, if they are already expanding to the above counties, I would also suggest expanding into </w:t>
+      </w:r>
+      <w:r>
+        <w:t>Black Hawk County--Waterloo &amp; Cedar Falls Cities</w:t>
+      </w:r>
+      <w:r>
+        <w:t xml:space="preserve"> (PUMA: 1900500).  This PUMA is also very concentrated making for easier delivery of services.</w:t>
+      </w:r>
+    </w:p>
+    <w:p>
+      <w:pPr>
+        <w:pStyle w:val="ListParagraph"/>
+        <w:numPr>
+          <w:ilvl w:val="0"/>
+          <w:numId w:val="2"/>
+        </w:numPr>
+      </w:pPr>
+      <w:r>
+        <w:t xml:space="preserve">This is a smaller PUMA area just east of PUMA 1900600.  </w:t>
+      </w:r>
+    </w:p>
+    <w:p>
+      <w:pPr>
+        <w:pStyle w:val="ListParagraph"/>
+        <w:numPr>
+          <w:ilvl w:val="0"/>
+          <w:numId w:val="2"/>
+        </w:numPr>
+      </w:pPr>
+      <w:r>
+        <w:t>Total count of food insecure seniors (</w:t>
+      </w:r>
+      <w:proofErr w:type="spellStart"/>
+      <w:r>
+        <w:t>FSSTATUS_extreme</w:t>
+      </w:r>
+      <w:proofErr w:type="spellEnd"/>
+      <w:r>
+        <w:t>): 1,491</w:t>
+      </w:r>
+    </w:p>
+    <w:p>
+      <w:pPr>
+        <w:pStyle w:val="ListParagraph"/>
+        <w:numPr>
+          <w:ilvl w:val="0"/>
+          <w:numId w:val="2"/>
+        </w:numPr>
+      </w:pPr>
+      <w:r>
+        <w:t>Proportion of food insecure seniors (</w:t>
+      </w:r>
+      <w:proofErr w:type="spellStart"/>
+      <w:r>
+        <w:t>FSSTATUS_extreme</w:t>
+      </w:r>
+      <w:proofErr w:type="spellEnd"/>
+      <w:r>
+        <w:t>): 0.0488 (4.88% of total senior population in the above PUMA)</w:t>
+      </w:r>
+    </w:p>
+    <w:p>
+      <w:pPr>
+        <w:pStyle w:val="ListParagraph"/>
+        <w:numPr>
+          <w:ilvl w:val="0"/>
+          <w:numId w:val="2"/>
+        </w:numPr>
+      </w:pPr>
+      <w:r>
+        <w:t>Total count food insecure seniors (</w:t>
+      </w:r>
+      <w:proofErr w:type="spellStart"/>
+      <w:r>
+        <w:t>FSWROUTY_extreme</w:t>
+      </w:r>
+      <w:proofErr w:type="spellEnd"/>
+      <w:r>
+        <w:t>):</w:t>
+      </w:r>
+      <w:r>
+        <w:t xml:space="preserve"> 2,173</w:t>
+      </w:r>
+    </w:p>
+    <w:p>
+      <w:pPr>
+        <w:pStyle w:val="ListParagraph"/>
+        <w:numPr>
+          <w:ilvl w:val="0"/>
+          <w:numId w:val="2"/>
+        </w:numPr>
+      </w:pPr>
+      <w:r>
+        <w:t>Proportion of food insecure seniors (</w:t>
+      </w:r>
+      <w:proofErr w:type="spellStart"/>
+      <w:r>
+        <w:t>FSWROUTY_extreme</w:t>
+      </w:r>
+      <w:proofErr w:type="spellEnd"/>
+      <w:r>
+        <w:t>)</w:t>
+      </w:r>
+      <w:r>
+        <w:t>: 0.0711 (7.11%)</w:t>
+      </w:r>
+    </w:p>
+    <w:p/>
+    <w:p/>
+    <w:p/>
+    <w:p>
+      <w:r>
         <w:lastRenderedPageBreak/>
-        <w:t>Dubuque, Buchanan, Jackson &amp; Delaware Counties--Dubuque City</w:t>
-      </w:r>
-      <w:r>
-        <w:t xml:space="preserve"> </w:t>
-      </w:r>
-    </w:p>
-    <w:p/>
-    <w:p>
-      <w:pPr>
-        <w:pStyle w:val="ListParagraph"/>
-        <w:numPr>
-          <w:ilvl w:val="0"/>
-          <w:numId w:val="1"/>
-        </w:numPr>
-      </w:pPr>
-      <w:r>
-        <w:t>Scott County--Davenport City</w:t>
-      </w:r>
-    </w:p>
-    <w:p>
-      <w:pPr>
-        <w:pStyle w:val="ListParagraph"/>
-      </w:pPr>
-    </w:p>
-    <w:p/>
-    <w:p/>
-    <w:p/>
-    <w:p/>
-    <w:p/>
-    <w:p/>
-    <w:p/>
-    <w:p/>
-    <w:p/>
-    <w:p/>
-    <w:p>
-      <w:r>
+        <w:t>Marshall, Benton, Poweshiek, Tama &amp; Iowa Counties</w:t>
+      </w:r>
+      <w:r>
+        <w:t xml:space="preserve"> (PUMA: </w:t>
+      </w:r>
+      <w:r>
+        <w:t>1901200</w:t>
+      </w:r>
+      <w:r>
+        <w:t>)</w:t>
+      </w:r>
+    </w:p>
+    <w:p>
+      <w:pPr>
+        <w:pStyle w:val="ListParagraph"/>
+        <w:numPr>
+          <w:ilvl w:val="0"/>
+          <w:numId w:val="2"/>
+        </w:numPr>
+      </w:pPr>
+      <w:r>
+        <w:t>Total count of food insecure seniors (</w:t>
+      </w:r>
+      <w:proofErr w:type="spellStart"/>
+      <w:r>
+        <w:t>FSSTATUS_extreme</w:t>
+      </w:r>
+      <w:proofErr w:type="spellEnd"/>
+      <w:r>
+        <w:t>): 1,518</w:t>
+      </w:r>
+    </w:p>
+    <w:p>
+      <w:pPr>
+        <w:pStyle w:val="ListParagraph"/>
+        <w:numPr>
+          <w:ilvl w:val="0"/>
+          <w:numId w:val="2"/>
+        </w:numPr>
+      </w:pPr>
+      <w:r>
+        <w:t>Proportion of food insecure seniors (</w:t>
+      </w:r>
+      <w:proofErr w:type="spellStart"/>
+      <w:r>
+        <w:t>FSSTATUS_extreme</w:t>
+      </w:r>
+      <w:proofErr w:type="spellEnd"/>
+      <w:r>
+        <w:t>): 0.0489 (4.89% of total senior population in the above PUMA)</w:t>
+      </w:r>
+    </w:p>
+    <w:p>
+      <w:pPr>
+        <w:pStyle w:val="ListParagraph"/>
+        <w:numPr>
+          <w:ilvl w:val="0"/>
+          <w:numId w:val="2"/>
+        </w:numPr>
+      </w:pPr>
+      <w:r>
+        <w:t>Total count food insecure seniors (</w:t>
+      </w:r>
+      <w:proofErr w:type="spellStart"/>
+      <w:r>
+        <w:t>FSWROUTY_extreme</w:t>
+      </w:r>
+      <w:proofErr w:type="spellEnd"/>
+      <w:r>
+        <w:t>):</w:t>
+      </w:r>
+      <w:r>
+        <w:t xml:space="preserve"> 2,169</w:t>
+      </w:r>
+    </w:p>
+    <w:p>
+      <w:pPr>
+        <w:pStyle w:val="ListParagraph"/>
+        <w:numPr>
+          <w:ilvl w:val="0"/>
+          <w:numId w:val="2"/>
+        </w:numPr>
+      </w:pPr>
+      <w:r>
+        <w:t>Proportion of food insecure seniors (</w:t>
+      </w:r>
+      <w:proofErr w:type="spellStart"/>
+      <w:r>
+        <w:t>FSWROUTY_extreme</w:t>
+      </w:r>
+      <w:proofErr w:type="spellEnd"/>
+      <w:r>
+        <w:t xml:space="preserve">): </w:t>
+      </w:r>
+      <w:r>
+        <w:t>0.0698 (6.98%)</w:t>
+      </w:r>
+    </w:p>
+    <w:p/>
+    <w:p/>
+    <w:p/>
+    <w:p/>
+    <w:p/>
+    <w:p/>
+    <w:p/>
+    <w:p/>
+    <w:p>
+      <w:r>
+        <w:t xml:space="preserve">Comparing Lasso and Ridge Models for </w:t>
+      </w:r>
+      <w:proofErr w:type="spellStart"/>
+      <w:r>
+        <w:t>FSWROUTY_extreme</w:t>
+      </w:r>
+      <w:proofErr w:type="spellEnd"/>
+      <w:r>
+        <w:t>:</w:t>
+      </w:r>
+    </w:p>
+    <w:p>
+      <w:r>
+        <w:rPr>
+          <w:noProof/>
+        </w:rPr>
         <w:lastRenderedPageBreak/>
-        <w:drawing>
-          <wp:inline distT="0" distB="0" distL="0" distR="0" wp14:anchorId="6EB458D3" wp14:editId="5E48ACC1">
-            <wp:extent cx="5252484" cy="3832742"/>
-            <wp:effectExtent l="0" t="0" r="5715" b="3175"/>
-            <wp:docPr id="86509935" name="Picture 1" descr="A map of the state of iowa&#10;&#10;Description automatically generated"/>
-            <wp:cNvGraphicFramePr>
-              <a:graphicFrameLocks xmlns:a="http://schemas.openxmlformats.org/drawingml/2006/main" noChangeAspect="1"/>
-            </wp:cNvGraphicFramePr>
-            <a:graphic xmlns:a="http://schemas.openxmlformats.org/drawingml/2006/main">
-              <a:graphicData uri="http://schemas.openxmlformats.org/drawingml/2006/picture">
-                <pic:pic xmlns:pic="http://schemas.openxmlformats.org/drawingml/2006/picture">
-                  <pic:nvPicPr>
-                    <pic:cNvPr id="86509935" name="Picture 1" descr="A map of the state of iowa&#10;&#10;Description automatically generated"/>
-                    <pic:cNvPicPr/>
-                  </pic:nvPicPr>
-                  <pic:blipFill>
-                    <a:blip r:embed="rId9"/>
-                    <a:stretch>
-                      <a:fillRect/>
-                    </a:stretch>
-                  </pic:blipFill>
-                  <pic:spPr>
-                    <a:xfrm>
-                      <a:off x="0" y="0"/>
-                      <a:ext cx="5269389" cy="3845078"/>
-                    </a:xfrm>
-                    <a:prstGeom prst="rect">
-                      <a:avLst/>
-                    </a:prstGeom>
-                  </pic:spPr>
-                </pic:pic>
-              </a:graphicData>
-            </a:graphic>
-          </wp:inline>
-        </w:drawing>
-      </w:r>
-      <w:r>
-        <w:drawing>
-          <wp:inline distT="0" distB="0" distL="0" distR="0" wp14:anchorId="393C4F70" wp14:editId="559A270A">
-            <wp:extent cx="5387162" cy="4040372"/>
-            <wp:effectExtent l="0" t="0" r="0" b="0"/>
-            <wp:docPr id="478338649" name="Picture 1"/>
-            <wp:cNvGraphicFramePr>
-              <a:graphicFrameLocks xmlns:a="http://schemas.openxmlformats.org/drawingml/2006/main" noChangeAspect="1"/>
-            </wp:cNvGraphicFramePr>
-            <a:graphic xmlns:a="http://schemas.openxmlformats.org/drawingml/2006/main">
-              <a:graphicData uri="http://schemas.openxmlformats.org/drawingml/2006/picture">
-                <pic:pic xmlns:pic="http://schemas.openxmlformats.org/drawingml/2006/picture">
-                  <pic:nvPicPr>
-                    <pic:cNvPr id="478338649" name=""/>
-                    <pic:cNvPicPr/>
-                  </pic:nvPicPr>
-                  <pic:blipFill>
-                    <a:blip r:embed="rId10"/>
-                    <a:stretch>
-                      <a:fillRect/>
-                    </a:stretch>
-                  </pic:blipFill>
-                  <pic:spPr>
-                    <a:xfrm>
-                      <a:off x="0" y="0"/>
-                      <a:ext cx="5428558" cy="4071419"/>
-                    </a:xfrm>
-                    <a:prstGeom prst="rect">
-                      <a:avLst/>
-                    </a:prstGeom>
-                  </pic:spPr>
-                </pic:pic>
-              </a:graphicData>
-            </a:graphic>
-          </wp:inline>
-        </w:drawing>
-      </w:r>
-    </w:p>
-    <w:p>
-      <w:r>
-        <w:lastRenderedPageBreak/>
-        <w:drawing>
-          <wp:inline distT="0" distB="0" distL="0" distR="0" wp14:anchorId="55260EF3" wp14:editId="7337122D">
-            <wp:extent cx="5358810" cy="4019107"/>
-            <wp:effectExtent l="0" t="0" r="635" b="0"/>
-            <wp:docPr id="892538045" name="Picture 1" descr="A map of iowa with different colors&#10;&#10;Description automatically generated"/>
-            <wp:cNvGraphicFramePr>
-              <a:graphicFrameLocks xmlns:a="http://schemas.openxmlformats.org/drawingml/2006/main" noChangeAspect="1"/>
-            </wp:cNvGraphicFramePr>
-            <a:graphic xmlns:a="http://schemas.openxmlformats.org/drawingml/2006/main">
-              <a:graphicData uri="http://schemas.openxmlformats.org/drawingml/2006/picture">
-                <pic:pic xmlns:pic="http://schemas.openxmlformats.org/drawingml/2006/picture">
-                  <pic:nvPicPr>
-                    <pic:cNvPr id="892538045" name="Picture 1" descr="A map of iowa with different colors&#10;&#10;Description automatically generated"/>
-                    <pic:cNvPicPr/>
-                  </pic:nvPicPr>
-                  <pic:blipFill>
-                    <a:blip r:embed="rId11"/>
-                    <a:stretch>
-                      <a:fillRect/>
-                    </a:stretch>
-                  </pic:blipFill>
-                  <pic:spPr>
-                    <a:xfrm>
-                      <a:off x="0" y="0"/>
-                      <a:ext cx="5396558" cy="4047418"/>
-                    </a:xfrm>
-                    <a:prstGeom prst="rect">
-                      <a:avLst/>
-                    </a:prstGeom>
-                  </pic:spPr>
-                </pic:pic>
-              </a:graphicData>
-            </a:graphic>
-          </wp:inline>
-        </w:drawing>
-      </w:r>
-    </w:p>
-    <w:p>
-      <w:r>
-        <w:drawing>
-          <wp:inline distT="0" distB="0" distL="0" distR="0" wp14:anchorId="3769A4C2" wp14:editId="137D2858">
-            <wp:extent cx="5420456" cy="3955312"/>
-            <wp:effectExtent l="0" t="0" r="2540" b="0"/>
-            <wp:docPr id="1968651937" name="Picture 1" descr="A map of iowa with different colored squares&#10;&#10;Description automatically generated"/>
-            <wp:cNvGraphicFramePr>
-              <a:graphicFrameLocks xmlns:a="http://schemas.openxmlformats.org/drawingml/2006/main" noChangeAspect="1"/>
-            </wp:cNvGraphicFramePr>
-            <a:graphic xmlns:a="http://schemas.openxmlformats.org/drawingml/2006/main">
-              <a:graphicData uri="http://schemas.openxmlformats.org/drawingml/2006/picture">
-                <pic:pic xmlns:pic="http://schemas.openxmlformats.org/drawingml/2006/picture">
-                  <pic:nvPicPr>
-                    <pic:cNvPr id="1968651937" name="Picture 1" descr="A map of iowa with different colored squares&#10;&#10;Description automatically generated"/>
-                    <pic:cNvPicPr/>
-                  </pic:nvPicPr>
-                  <pic:blipFill>
-                    <a:blip r:embed="rId12"/>
-                    <a:stretch>
-                      <a:fillRect/>
-                    </a:stretch>
-                  </pic:blipFill>
-                  <pic:spPr>
-                    <a:xfrm>
-                      <a:off x="0" y="0"/>
-                      <a:ext cx="5435123" cy="3966014"/>
-                    </a:xfrm>
-                    <a:prstGeom prst="rect">
-                      <a:avLst/>
-                    </a:prstGeom>
-                  </pic:spPr>
-                </pic:pic>
-              </a:graphicData>
-            </a:graphic>
-          </wp:inline>
-        </w:drawing>
-      </w:r>
-    </w:p>
-    <w:p/>
-    <w:p>
-      <w:r>
-        <w:lastRenderedPageBreak/>
-        <w:t>Webster, Hardin, Hamilton, Butler, Wright, Grundy, Franklin &amp; Humboldt Counties</w:t>
-      </w:r>
-      <w:r>
-        <w:t xml:space="preserve"> (PUMA: </w:t>
-      </w:r>
-      <w:r>
-        <w:t>1900600</w:t>
-      </w:r>
-      <w:r>
-        <w:t>)</w:t>
-      </w:r>
-    </w:p>
-    <w:p>
-      <w:pPr>
-        <w:pStyle w:val="ListParagraph"/>
-        <w:numPr>
-          <w:ilvl w:val="0"/>
-          <w:numId w:val="2"/>
-        </w:numPr>
-      </w:pPr>
-      <w:r>
-        <w:t>This would be the first place I would recommend expanding to.</w:t>
-      </w:r>
-    </w:p>
-    <w:p>
-      <w:pPr>
-        <w:pStyle w:val="ListParagraph"/>
-        <w:numPr>
-          <w:ilvl w:val="0"/>
-          <w:numId w:val="2"/>
-        </w:numPr>
-      </w:pPr>
-      <w:r>
-        <w:t>It is not as far as the other counties, and there would not be additional resources from other states nearby</w:t>
-      </w:r>
-    </w:p>
-    <w:p>
-      <w:pPr>
-        <w:pStyle w:val="ListParagraph"/>
-        <w:numPr>
-          <w:ilvl w:val="0"/>
-          <w:numId w:val="2"/>
-        </w:numPr>
-      </w:pPr>
-      <w:r>
-        <w:t>Total Count of food insecure seniors (</w:t>
-      </w:r>
-      <w:proofErr w:type="spellStart"/>
-      <w:r>
-        <w:t>FSSTATUS</w:t>
-      </w:r>
-      <w:r>
-        <w:t>_extreme</w:t>
-      </w:r>
-      <w:proofErr w:type="spellEnd"/>
-      <w:r>
-        <w:t xml:space="preserve">): </w:t>
-      </w:r>
-      <w:r>
-        <w:t>1,800</w:t>
-      </w:r>
-    </w:p>
-    <w:p>
-      <w:pPr>
-        <w:pStyle w:val="ListParagraph"/>
-        <w:numPr>
-          <w:ilvl w:val="1"/>
-          <w:numId w:val="2"/>
-        </w:numPr>
-      </w:pPr>
-      <w:r>
-        <w:t xml:space="preserve">This means that almost </w:t>
-      </w:r>
-      <w:r>
-        <w:t>2,000</w:t>
-      </w:r>
-      <w:r>
-        <w:t xml:space="preserve"> seniors in the above counties identify as very low food secure.  </w:t>
-      </w:r>
-    </w:p>
-    <w:p>
-      <w:pPr>
-        <w:pStyle w:val="ListParagraph"/>
-        <w:numPr>
-          <w:ilvl w:val="2"/>
-          <w:numId w:val="2"/>
-        </w:numPr>
-      </w:pPr>
-      <w:r>
-        <w:t>Answered very low food secure</w:t>
-      </w:r>
-    </w:p>
-    <w:p>
-      <w:pPr>
-        <w:pStyle w:val="ListParagraph"/>
-        <w:numPr>
-          <w:ilvl w:val="0"/>
-          <w:numId w:val="2"/>
-        </w:numPr>
-      </w:pPr>
-      <w:r>
-        <w:t>Proportion of food insecure seniors (</w:t>
-      </w:r>
-      <w:proofErr w:type="spellStart"/>
-      <w:r>
-        <w:t>FSSTATUS</w:t>
-      </w:r>
-      <w:r>
-        <w:t>_extreme</w:t>
-      </w:r>
-      <w:proofErr w:type="spellEnd"/>
-      <w:r>
-        <w:t xml:space="preserve">):  </w:t>
-      </w:r>
-      <w:r>
-        <w:t xml:space="preserve">0.0499 </w:t>
-      </w:r>
-      <w:r>
-        <w:t>(</w:t>
-      </w:r>
-      <w:r>
-        <w:t>4.99</w:t>
-      </w:r>
-      <w:r>
-        <w:t>% of total senior population</w:t>
-      </w:r>
-      <w:r>
-        <w:t xml:space="preserve"> in the above counties</w:t>
-      </w:r>
-      <w:r>
-        <w:t>)</w:t>
-      </w:r>
-    </w:p>
-    <w:p>
-      <w:pPr>
-        <w:pStyle w:val="ListParagraph"/>
-        <w:numPr>
-          <w:ilvl w:val="0"/>
-          <w:numId w:val="2"/>
-        </w:numPr>
-      </w:pPr>
-      <w:r>
-        <w:t>Total count of food insecure seniors (</w:t>
-      </w:r>
-      <w:proofErr w:type="spellStart"/>
-      <w:r>
-        <w:t>FSWROUTY</w:t>
-      </w:r>
-      <w:r>
-        <w:t>_extreme</w:t>
-      </w:r>
-      <w:proofErr w:type="spellEnd"/>
-      <w:r>
-        <w:t xml:space="preserve">): </w:t>
-      </w:r>
-      <w:r>
-        <w:t>2,608</w:t>
-      </w:r>
-    </w:p>
-    <w:p>
-      <w:pPr>
-        <w:pStyle w:val="ListParagraph"/>
-        <w:numPr>
-          <w:ilvl w:val="1"/>
-          <w:numId w:val="2"/>
-        </w:numPr>
-      </w:pPr>
-      <w:r>
-        <w:t xml:space="preserve">This means that over </w:t>
-      </w:r>
-      <w:r>
-        <w:t xml:space="preserve">2,500 </w:t>
-      </w:r>
-      <w:r>
-        <w:t>seniors in the above counties are predicted to be worried about running out of food and unable to afford more</w:t>
-      </w:r>
-    </w:p>
-    <w:p>
-      <w:pPr>
-        <w:pStyle w:val="ListParagraph"/>
-        <w:numPr>
-          <w:ilvl w:val="2"/>
-          <w:numId w:val="2"/>
-        </w:numPr>
-      </w:pPr>
-      <w:r>
-        <w:t>Answered “often true”</w:t>
-      </w:r>
-    </w:p>
-    <w:p>
-      <w:pPr>
-        <w:pStyle w:val="ListParagraph"/>
-        <w:numPr>
-          <w:ilvl w:val="0"/>
-          <w:numId w:val="2"/>
-        </w:numPr>
-      </w:pPr>
-      <w:r>
-        <w:t>Proportion of food insecure seniors (</w:t>
-      </w:r>
-      <w:proofErr w:type="spellStart"/>
-      <w:r>
-        <w:t>FSWROUTY</w:t>
-      </w:r>
-      <w:r>
-        <w:t>_extreme</w:t>
-      </w:r>
-      <w:proofErr w:type="spellEnd"/>
-      <w:r>
-        <w:t>): 0.</w:t>
-      </w:r>
-      <w:r>
-        <w:t>071</w:t>
-      </w:r>
-      <w:r>
-        <w:t xml:space="preserve"> (7</w:t>
-      </w:r>
-      <w:r>
-        <w:t>.1</w:t>
-      </w:r>
-      <w:r>
-        <w:t>% of total senior population)</w:t>
-      </w:r>
-    </w:p>
-    <w:p/>
-    <w:p/>
-    <w:p>
-      <w:r>
-        <w:t xml:space="preserve">Then, if they are already expanding to the above counties, I would also suggest expanding into </w:t>
-      </w:r>
-      <w:r>
-        <w:t>Black Hawk County--Waterloo &amp; Cedar Falls Cities</w:t>
-      </w:r>
-      <w:r>
-        <w:t xml:space="preserve"> (PUMA: 1900500).  This PUMA is also very concentrated making for easier delivery of services.</w:t>
-      </w:r>
-    </w:p>
-    <w:p>
-      <w:pPr>
-        <w:pStyle w:val="ListParagraph"/>
-        <w:numPr>
-          <w:ilvl w:val="0"/>
-          <w:numId w:val="2"/>
-        </w:numPr>
-      </w:pPr>
-      <w:r>
-        <w:t xml:space="preserve">This is a smaller PUMA area just east of PUMA 1900600.  </w:t>
-      </w:r>
-    </w:p>
-    <w:p>
-      <w:pPr>
-        <w:pStyle w:val="ListParagraph"/>
-        <w:numPr>
-          <w:ilvl w:val="0"/>
-          <w:numId w:val="2"/>
-        </w:numPr>
-      </w:pPr>
-      <w:r>
-        <w:t>Total count of food insecure seniors (</w:t>
-      </w:r>
-      <w:proofErr w:type="spellStart"/>
-      <w:r>
-        <w:t>FSSTATUS_extreme</w:t>
-      </w:r>
-      <w:proofErr w:type="spellEnd"/>
-      <w:r>
-        <w:t>): 1,491</w:t>
-      </w:r>
-    </w:p>
-    <w:p>
-      <w:pPr>
-        <w:pStyle w:val="ListParagraph"/>
-        <w:numPr>
-          <w:ilvl w:val="0"/>
-          <w:numId w:val="2"/>
-        </w:numPr>
-      </w:pPr>
-      <w:r>
-        <w:t>Proportion of food insecure seniors (</w:t>
-      </w:r>
-      <w:proofErr w:type="spellStart"/>
-      <w:r>
-        <w:t>FSSTATUS_extreme</w:t>
-      </w:r>
-      <w:proofErr w:type="spellEnd"/>
-      <w:r>
-        <w:t>): 0.0488 (4.88% of total senior population in the above PUMA)</w:t>
-      </w:r>
-    </w:p>
-    <w:p>
-      <w:pPr>
-        <w:pStyle w:val="ListParagraph"/>
-        <w:numPr>
-          <w:ilvl w:val="0"/>
-          <w:numId w:val="2"/>
-        </w:numPr>
-      </w:pPr>
-      <w:r>
-        <w:t>Total count food insecure seniors (</w:t>
-      </w:r>
-      <w:proofErr w:type="spellStart"/>
-      <w:r>
-        <w:t>FSWROUTY_extreme</w:t>
-      </w:r>
-      <w:proofErr w:type="spellEnd"/>
-      <w:r>
-        <w:t>):</w:t>
-      </w:r>
-      <w:r>
-        <w:t xml:space="preserve"> 2,173</w:t>
-      </w:r>
-    </w:p>
-    <w:p>
-      <w:pPr>
-        <w:pStyle w:val="ListParagraph"/>
-        <w:numPr>
-          <w:ilvl w:val="0"/>
-          <w:numId w:val="2"/>
-        </w:numPr>
-      </w:pPr>
-      <w:r>
-        <w:t>Proportion of food insecure seniors (</w:t>
-      </w:r>
-      <w:proofErr w:type="spellStart"/>
-      <w:r>
-        <w:t>FSWROUTY_extreme</w:t>
-      </w:r>
-      <w:proofErr w:type="spellEnd"/>
-      <w:r>
-        <w:t>)</w:t>
-      </w:r>
-      <w:r>
-        <w:t>: 0.0711 (7.11%)</w:t>
-      </w:r>
-    </w:p>
-    <w:p/>
-    <w:p/>
-    <w:p/>
-    <w:p>
-      <w:r>
-        <w:t>Marshall, Benton, Poweshiek, Tama &amp; Iowa Counties</w:t>
-      </w:r>
-      <w:r>
-        <w:t xml:space="preserve"> (PUMA: </w:t>
-      </w:r>
-      <w:r>
-        <w:t>1901200</w:t>
-      </w:r>
-      <w:r>
-        <w:t>)</w:t>
-      </w:r>
-    </w:p>
-    <w:p>
-      <w:pPr>
-        <w:pStyle w:val="ListParagraph"/>
-        <w:numPr>
-          <w:ilvl w:val="0"/>
-          <w:numId w:val="2"/>
-        </w:numPr>
-      </w:pPr>
-      <w:r>
-        <w:t>Total count of food insecure seniors (</w:t>
-      </w:r>
-      <w:proofErr w:type="spellStart"/>
-      <w:r>
-        <w:t>FSSTATUS_extreme</w:t>
-      </w:r>
-      <w:proofErr w:type="spellEnd"/>
-      <w:r>
-        <w:t xml:space="preserve">): </w:t>
-      </w:r>
-      <w:r>
-        <w:t>1,518</w:t>
-      </w:r>
-    </w:p>
-    <w:p>
-      <w:pPr>
-        <w:pStyle w:val="ListParagraph"/>
-        <w:numPr>
-          <w:ilvl w:val="0"/>
-          <w:numId w:val="2"/>
-        </w:numPr>
-      </w:pPr>
-      <w:r>
-        <w:t>Proportion of food insecure seniors (</w:t>
-      </w:r>
-      <w:proofErr w:type="spellStart"/>
-      <w:r>
-        <w:t>FSSTATUS_extreme</w:t>
-      </w:r>
-      <w:proofErr w:type="spellEnd"/>
-      <w:r>
-        <w:t xml:space="preserve">): </w:t>
-      </w:r>
-      <w:r>
-        <w:t xml:space="preserve">0.0489 </w:t>
-      </w:r>
-      <w:r>
-        <w:t>(</w:t>
-      </w:r>
-      <w:r>
-        <w:t>4.89</w:t>
-      </w:r>
-      <w:r>
-        <w:t>% of total senior population in the above PUMA)</w:t>
-      </w:r>
-    </w:p>
-    <w:p>
-      <w:pPr>
-        <w:pStyle w:val="ListParagraph"/>
-        <w:numPr>
-          <w:ilvl w:val="0"/>
-          <w:numId w:val="2"/>
-        </w:numPr>
-      </w:pPr>
-      <w:r>
-        <w:t>Total count food insecure seniors (</w:t>
-      </w:r>
-      <w:proofErr w:type="spellStart"/>
-      <w:r>
-        <w:t>FSWROUTY_extreme</w:t>
-      </w:r>
-      <w:proofErr w:type="spellEnd"/>
-      <w:r>
-        <w:t>):</w:t>
-      </w:r>
-      <w:r>
-        <w:t xml:space="preserve"> 2,169</w:t>
-      </w:r>
-    </w:p>
-    <w:p>
-      <w:pPr>
-        <w:pStyle w:val="ListParagraph"/>
-        <w:numPr>
-          <w:ilvl w:val="0"/>
-          <w:numId w:val="2"/>
-        </w:numPr>
-      </w:pPr>
-      <w:r>
-        <w:t>Proportion of food insecure seniors (</w:t>
-      </w:r>
-      <w:proofErr w:type="spellStart"/>
-      <w:r>
-        <w:t>FSWROUTY_extreme</w:t>
-      </w:r>
-      <w:proofErr w:type="spellEnd"/>
-      <w:r>
-        <w:t xml:space="preserve">): </w:t>
-      </w:r>
-      <w:r>
-        <w:t>0.0698 (6.98%)</w:t>
-      </w:r>
-    </w:p>
-    <w:p/>
-    <w:p/>
-    <w:p/>
-    <w:p/>
-    <w:p/>
-    <w:p/>
-    <w:p/>
-    <w:p/>
-    <w:p>
-      <w:r>
-        <w:t xml:space="preserve">Comparing Lasso and Ridge Models for </w:t>
-      </w:r>
-      <w:proofErr w:type="spellStart"/>
-      <w:r>
-        <w:t>FSWROUTY_extreme</w:t>
-      </w:r>
-      <w:proofErr w:type="spellEnd"/>
-      <w:r>
-        <w:t>:</w:t>
-      </w:r>
-    </w:p>
-    <w:p>
-      <w:r>
         <w:drawing>
           <wp:inline distT="0" distB="0" distL="0" distR="0" wp14:anchorId="1A762B08" wp14:editId="556F1317">
             <wp:extent cx="5347970" cy="3902418"/>
@@ -1205,7 +877,7 @@
                     <pic:cNvPicPr/>
                   </pic:nvPicPr>
                   <pic:blipFill>
-                    <a:blip r:embed="rId13"/>
+                    <a:blip r:embed="rId5"/>
                     <a:stretch>
                       <a:fillRect/>
                     </a:stretch>
@@ -1226,6 +898,9 @@
         </w:drawing>
       </w:r>
       <w:r>
+        <w:rPr>
+          <w:noProof/>
+        </w:rPr>
         <w:drawing>
           <wp:inline distT="0" distB="0" distL="0" distR="0" wp14:anchorId="492CF552" wp14:editId="2BBFC326">
             <wp:extent cx="5348177" cy="3902569"/>
@@ -1242,7 +917,7 @@
                     <pic:cNvPicPr/>
                   </pic:nvPicPr>
                   <pic:blipFill>
-                    <a:blip r:embed="rId14"/>
+                    <a:blip r:embed="rId6"/>
                     <a:stretch>
                       <a:fillRect/>
                     </a:stretch>
@@ -1265,23 +940,26 @@
     </w:p>
     <w:p>
       <w:r>
+        <w:t xml:space="preserve">Comparing Lasso and Ridge Models for </w:t>
+      </w:r>
+      <w:proofErr w:type="spellStart"/>
+      <w:r>
+        <w:t>FSSTATUS_extreme</w:t>
+      </w:r>
+      <w:proofErr w:type="spellEnd"/>
+      <w:r>
+        <w:t>:</w:t>
+      </w:r>
+      <w:r>
+        <w:br/>
+      </w:r>
+    </w:p>
+    <w:p>
+      <w:r>
+        <w:rPr>
+          <w:noProof/>
+        </w:rPr>
         <w:lastRenderedPageBreak/>
-        <w:t xml:space="preserve">Comparing Lasso and Ridge Models for </w:t>
-      </w:r>
-      <w:proofErr w:type="spellStart"/>
-      <w:r>
-        <w:t>FSSTATUS_extreme</w:t>
-      </w:r>
-      <w:proofErr w:type="spellEnd"/>
-      <w:r>
-        <w:t>:</w:t>
-      </w:r>
-      <w:r>
-        <w:br/>
-      </w:r>
-    </w:p>
-    <w:p>
-      <w:r>
         <w:drawing>
           <wp:inline distT="0" distB="0" distL="0" distR="0" wp14:anchorId="6CA870D3" wp14:editId="4F69DB45">
             <wp:extent cx="5081905" cy="3708271"/>
@@ -1298,7 +976,7 @@
                     <pic:cNvPicPr/>
                   </pic:nvPicPr>
                   <pic:blipFill>
-                    <a:blip r:embed="rId15"/>
+                    <a:blip r:embed="rId7"/>
                     <a:stretch>
                       <a:fillRect/>
                     </a:stretch>
@@ -1319,6 +997,9 @@
         </w:drawing>
       </w:r>
       <w:r>
+        <w:rPr>
+          <w:noProof/>
+        </w:rPr>
         <w:drawing>
           <wp:inline distT="0" distB="0" distL="0" distR="0" wp14:anchorId="442CBD3E" wp14:editId="2873B420">
             <wp:extent cx="5082363" cy="3708605"/>
@@ -1335,6 +1016,356 @@
                     <pic:cNvPicPr/>
                   </pic:nvPicPr>
                   <pic:blipFill>
+                    <a:blip r:embed="rId8"/>
+                    <a:stretch>
+                      <a:fillRect/>
+                    </a:stretch>
+                  </pic:blipFill>
+                  <pic:spPr>
+                    <a:xfrm>
+                      <a:off x="0" y="0"/>
+                      <a:ext cx="5091344" cy="3715158"/>
+                    </a:xfrm>
+                    <a:prstGeom prst="rect">
+                      <a:avLst/>
+                    </a:prstGeom>
+                  </pic:spPr>
+                </pic:pic>
+              </a:graphicData>
+            </a:graphic>
+          </wp:inline>
+        </w:drawing>
+      </w:r>
+    </w:p>
+    <w:p/>
+    <w:p/>
+    <w:p/>
+    <w:p/>
+    <w:p>
+      <w:r>
+        <w:lastRenderedPageBreak/>
+        <w:t>FSWROUTY Maps</w:t>
+      </w:r>
+    </w:p>
+    <w:p>
+      <w:r>
+        <w:drawing>
+          <wp:inline distT="0" distB="0" distL="0" distR="0" wp14:anchorId="33D66519" wp14:editId="032DFC3F">
+            <wp:extent cx="5348177" cy="3754580"/>
+            <wp:effectExtent l="0" t="0" r="0" b="5080"/>
+            <wp:docPr id="848857926" name="Picture 1" descr="A map of the state of illinois&#10;&#10;Description automatically generated"/>
+            <wp:cNvGraphicFramePr>
+              <a:graphicFrameLocks xmlns:a="http://schemas.openxmlformats.org/drawingml/2006/main" noChangeAspect="1"/>
+            </wp:cNvGraphicFramePr>
+            <a:graphic xmlns:a="http://schemas.openxmlformats.org/drawingml/2006/main">
+              <a:graphicData uri="http://schemas.openxmlformats.org/drawingml/2006/picture">
+                <pic:pic xmlns:pic="http://schemas.openxmlformats.org/drawingml/2006/picture">
+                  <pic:nvPicPr>
+                    <pic:cNvPr id="848857926" name="Picture 1" descr="A map of the state of illinois&#10;&#10;Description automatically generated"/>
+                    <pic:cNvPicPr/>
+                  </pic:nvPicPr>
+                  <pic:blipFill>
+                    <a:blip r:embed="rId9"/>
+                    <a:stretch>
+                      <a:fillRect/>
+                    </a:stretch>
+                  </pic:blipFill>
+                  <pic:spPr>
+                    <a:xfrm>
+                      <a:off x="0" y="0"/>
+                      <a:ext cx="5381463" cy="3777948"/>
+                    </a:xfrm>
+                    <a:prstGeom prst="rect">
+                      <a:avLst/>
+                    </a:prstGeom>
+                  </pic:spPr>
+                </pic:pic>
+              </a:graphicData>
+            </a:graphic>
+          </wp:inline>
+        </w:drawing>
+      </w:r>
+    </w:p>
+    <w:p/>
+    <w:p/>
+    <w:p>
+      <w:r>
+        <w:drawing>
+          <wp:inline distT="0" distB="0" distL="0" distR="0" wp14:anchorId="1E608CE0" wp14:editId="2126DE97">
+            <wp:extent cx="5543234" cy="3891516"/>
+            <wp:effectExtent l="0" t="0" r="0" b="0"/>
+            <wp:docPr id="1636327073" name="Picture 1" descr="A map of the state of iowa&#10;&#10;Description automatically generated"/>
+            <wp:cNvGraphicFramePr>
+              <a:graphicFrameLocks xmlns:a="http://schemas.openxmlformats.org/drawingml/2006/main" noChangeAspect="1"/>
+            </wp:cNvGraphicFramePr>
+            <a:graphic xmlns:a="http://schemas.openxmlformats.org/drawingml/2006/main">
+              <a:graphicData uri="http://schemas.openxmlformats.org/drawingml/2006/picture">
+                <pic:pic xmlns:pic="http://schemas.openxmlformats.org/drawingml/2006/picture">
+                  <pic:nvPicPr>
+                    <pic:cNvPr id="1636327073" name="Picture 1" descr="A map of the state of iowa&#10;&#10;Description automatically generated"/>
+                    <pic:cNvPicPr/>
+                  </pic:nvPicPr>
+                  <pic:blipFill>
+                    <a:blip r:embed="rId10"/>
+                    <a:stretch>
+                      <a:fillRect/>
+                    </a:stretch>
+                  </pic:blipFill>
+                  <pic:spPr>
+                    <a:xfrm>
+                      <a:off x="0" y="0"/>
+                      <a:ext cx="5546052" cy="3893494"/>
+                    </a:xfrm>
+                    <a:prstGeom prst="rect">
+                      <a:avLst/>
+                    </a:prstGeom>
+                  </pic:spPr>
+                </pic:pic>
+              </a:graphicData>
+            </a:graphic>
+          </wp:inline>
+        </w:drawing>
+      </w:r>
+    </w:p>
+    <w:p/>
+    <w:p>
+      <w:r>
+        <w:t>FSSTATUS Maps</w:t>
+      </w:r>
+      <w:r>
+        <w:drawing>
+          <wp:inline distT="0" distB="0" distL="0" distR="0" wp14:anchorId="5B7846D3" wp14:editId="4BBF2E29">
+            <wp:extent cx="5943600" cy="4172585"/>
+            <wp:effectExtent l="0" t="0" r="0" b="5715"/>
+            <wp:docPr id="343662097" name="Picture 1" descr="A map of the state of iowa&#10;&#10;Description automatically generated"/>
+            <wp:cNvGraphicFramePr>
+              <a:graphicFrameLocks xmlns:a="http://schemas.openxmlformats.org/drawingml/2006/main" noChangeAspect="1"/>
+            </wp:cNvGraphicFramePr>
+            <a:graphic xmlns:a="http://schemas.openxmlformats.org/drawingml/2006/main">
+              <a:graphicData uri="http://schemas.openxmlformats.org/drawingml/2006/picture">
+                <pic:pic xmlns:pic="http://schemas.openxmlformats.org/drawingml/2006/picture">
+                  <pic:nvPicPr>
+                    <pic:cNvPr id="343662097" name="Picture 1" descr="A map of the state of iowa&#10;&#10;Description automatically generated"/>
+                    <pic:cNvPicPr/>
+                  </pic:nvPicPr>
+                  <pic:blipFill>
+                    <a:blip r:embed="rId11"/>
+                    <a:stretch>
+                      <a:fillRect/>
+                    </a:stretch>
+                  </pic:blipFill>
+                  <pic:spPr>
+                    <a:xfrm>
+                      <a:off x="0" y="0"/>
+                      <a:ext cx="5943600" cy="4172585"/>
+                    </a:xfrm>
+                    <a:prstGeom prst="rect">
+                      <a:avLst/>
+                    </a:prstGeom>
+                  </pic:spPr>
+                </pic:pic>
+              </a:graphicData>
+            </a:graphic>
+          </wp:inline>
+        </w:drawing>
+      </w:r>
+      <w:r>
+        <w:drawing>
+          <wp:inline distT="0" distB="0" distL="0" distR="0" wp14:anchorId="205F42BD" wp14:editId="13D6C78A">
+            <wp:extent cx="5133975" cy="3604204"/>
+            <wp:effectExtent l="0" t="0" r="0" b="3175"/>
+            <wp:docPr id="1052456898" name="Picture 1" descr="A map of the state of iowa&#10;&#10;Description automatically generated"/>
+            <wp:cNvGraphicFramePr>
+              <a:graphicFrameLocks xmlns:a="http://schemas.openxmlformats.org/drawingml/2006/main" noChangeAspect="1"/>
+            </wp:cNvGraphicFramePr>
+            <a:graphic xmlns:a="http://schemas.openxmlformats.org/drawingml/2006/main">
+              <a:graphicData uri="http://schemas.openxmlformats.org/drawingml/2006/picture">
+                <pic:pic xmlns:pic="http://schemas.openxmlformats.org/drawingml/2006/picture">
+                  <pic:nvPicPr>
+                    <pic:cNvPr id="1052456898" name="Picture 1" descr="A map of the state of iowa&#10;&#10;Description automatically generated"/>
+                    <pic:cNvPicPr/>
+                  </pic:nvPicPr>
+                  <pic:blipFill>
+                    <a:blip r:embed="rId12"/>
+                    <a:stretch>
+                      <a:fillRect/>
+                    </a:stretch>
+                  </pic:blipFill>
+                  <pic:spPr>
+                    <a:xfrm>
+                      <a:off x="0" y="0"/>
+                      <a:ext cx="5162115" cy="3623959"/>
+                    </a:xfrm>
+                    <a:prstGeom prst="rect">
+                      <a:avLst/>
+                    </a:prstGeom>
+                  </pic:spPr>
+                </pic:pic>
+              </a:graphicData>
+            </a:graphic>
+          </wp:inline>
+        </w:drawing>
+      </w:r>
+    </w:p>
+    <w:p/>
+    <w:p>
+      <w:proofErr w:type="spellStart"/>
+      <w:r>
+        <w:t>FSWROUTY_extreme</w:t>
+      </w:r>
+      <w:proofErr w:type="spellEnd"/>
+      <w:r>
+        <w:t xml:space="preserve"> Maps</w:t>
+      </w:r>
+    </w:p>
+    <w:p>
+      <w:r>
+        <w:drawing>
+          <wp:inline distT="0" distB="0" distL="0" distR="0" wp14:anchorId="48FCB7ED" wp14:editId="411D9E00">
+            <wp:extent cx="5028289" cy="3530009"/>
+            <wp:effectExtent l="0" t="0" r="1270" b="635"/>
+            <wp:docPr id="1735405807" name="Picture 1" descr="A map of the state of illinois&#10;&#10;Description automatically generated"/>
+            <wp:cNvGraphicFramePr>
+              <a:graphicFrameLocks xmlns:a="http://schemas.openxmlformats.org/drawingml/2006/main" noChangeAspect="1"/>
+            </wp:cNvGraphicFramePr>
+            <a:graphic xmlns:a="http://schemas.openxmlformats.org/drawingml/2006/main">
+              <a:graphicData uri="http://schemas.openxmlformats.org/drawingml/2006/picture">
+                <pic:pic xmlns:pic="http://schemas.openxmlformats.org/drawingml/2006/picture">
+                  <pic:nvPicPr>
+                    <pic:cNvPr id="1735405807" name="Picture 1" descr="A map of the state of illinois&#10;&#10;Description automatically generated"/>
+                    <pic:cNvPicPr/>
+                  </pic:nvPicPr>
+                  <pic:blipFill>
+                    <a:blip r:embed="rId13"/>
+                    <a:stretch>
+                      <a:fillRect/>
+                    </a:stretch>
+                  </pic:blipFill>
+                  <pic:spPr>
+                    <a:xfrm>
+                      <a:off x="0" y="0"/>
+                      <a:ext cx="5041435" cy="3539238"/>
+                    </a:xfrm>
+                    <a:prstGeom prst="rect">
+                      <a:avLst/>
+                    </a:prstGeom>
+                  </pic:spPr>
+                </pic:pic>
+              </a:graphicData>
+            </a:graphic>
+          </wp:inline>
+        </w:drawing>
+      </w:r>
+      <w:r>
+        <w:drawing>
+          <wp:inline distT="0" distB="0" distL="0" distR="0" wp14:anchorId="56426B1D" wp14:editId="307B8A1D">
+            <wp:extent cx="5043435" cy="3540642"/>
+            <wp:effectExtent l="0" t="0" r="0" b="3175"/>
+            <wp:docPr id="573450699" name="Picture 1" descr="A map of the state of iowa&#10;&#10;Description automatically generated"/>
+            <wp:cNvGraphicFramePr>
+              <a:graphicFrameLocks xmlns:a="http://schemas.openxmlformats.org/drawingml/2006/main" noChangeAspect="1"/>
+            </wp:cNvGraphicFramePr>
+            <a:graphic xmlns:a="http://schemas.openxmlformats.org/drawingml/2006/main">
+              <a:graphicData uri="http://schemas.openxmlformats.org/drawingml/2006/picture">
+                <pic:pic xmlns:pic="http://schemas.openxmlformats.org/drawingml/2006/picture">
+                  <pic:nvPicPr>
+                    <pic:cNvPr id="573450699" name="Picture 1" descr="A map of the state of iowa&#10;&#10;Description automatically generated"/>
+                    <pic:cNvPicPr/>
+                  </pic:nvPicPr>
+                  <pic:blipFill>
+                    <a:blip r:embed="rId14"/>
+                    <a:stretch>
+                      <a:fillRect/>
+                    </a:stretch>
+                  </pic:blipFill>
+                  <pic:spPr>
+                    <a:xfrm>
+                      <a:off x="0" y="0"/>
+                      <a:ext cx="5051913" cy="3546594"/>
+                    </a:xfrm>
+                    <a:prstGeom prst="rect">
+                      <a:avLst/>
+                    </a:prstGeom>
+                  </pic:spPr>
+                </pic:pic>
+              </a:graphicData>
+            </a:graphic>
+          </wp:inline>
+        </w:drawing>
+      </w:r>
+    </w:p>
+    <w:p/>
+    <w:p/>
+    <w:p/>
+    <w:p/>
+    <w:p/>
+    <w:p/>
+    <w:p/>
+    <w:p/>
+    <w:p>
+      <w:proofErr w:type="spellStart"/>
+      <w:r>
+        <w:lastRenderedPageBreak/>
+        <w:t>FSSTATUS_extreme</w:t>
+      </w:r>
+      <w:proofErr w:type="spellEnd"/>
+      <w:r>
+        <w:t xml:space="preserve"> Maps:</w:t>
+      </w:r>
+      <w:r>
+        <w:drawing>
+          <wp:inline distT="0" distB="0" distL="0" distR="0" wp14:anchorId="5534C2B8" wp14:editId="6362E4DD">
+            <wp:extent cx="5285761" cy="3710762"/>
+            <wp:effectExtent l="0" t="0" r="0" b="0"/>
+            <wp:docPr id="1072074121" name="Picture 1" descr="A map of the state of iowa&#10;&#10;Description automatically generated"/>
+            <wp:cNvGraphicFramePr>
+              <a:graphicFrameLocks xmlns:a="http://schemas.openxmlformats.org/drawingml/2006/main" noChangeAspect="1"/>
+            </wp:cNvGraphicFramePr>
+            <a:graphic xmlns:a="http://schemas.openxmlformats.org/drawingml/2006/main">
+              <a:graphicData uri="http://schemas.openxmlformats.org/drawingml/2006/picture">
+                <pic:pic xmlns:pic="http://schemas.openxmlformats.org/drawingml/2006/picture">
+                  <pic:nvPicPr>
+                    <pic:cNvPr id="1072074121" name="Picture 1" descr="A map of the state of iowa&#10;&#10;Description automatically generated"/>
+                    <pic:cNvPicPr/>
+                  </pic:nvPicPr>
+                  <pic:blipFill>
+                    <a:blip r:embed="rId15"/>
+                    <a:stretch>
+                      <a:fillRect/>
+                    </a:stretch>
+                  </pic:blipFill>
+                  <pic:spPr>
+                    <a:xfrm>
+                      <a:off x="0" y="0"/>
+                      <a:ext cx="5293613" cy="3716275"/>
+                    </a:xfrm>
+                    <a:prstGeom prst="rect">
+                      <a:avLst/>
+                    </a:prstGeom>
+                  </pic:spPr>
+                </pic:pic>
+              </a:graphicData>
+            </a:graphic>
+          </wp:inline>
+        </w:drawing>
+      </w:r>
+      <w:r>
+        <w:drawing>
+          <wp:inline distT="0" distB="0" distL="0" distR="0" wp14:anchorId="2602B3CB" wp14:editId="0773249B">
+            <wp:extent cx="5194890" cy="3646968"/>
+            <wp:effectExtent l="0" t="0" r="0" b="0"/>
+            <wp:docPr id="1803210429" name="Picture 1"/>
+            <wp:cNvGraphicFramePr>
+              <a:graphicFrameLocks xmlns:a="http://schemas.openxmlformats.org/drawingml/2006/main" noChangeAspect="1"/>
+            </wp:cNvGraphicFramePr>
+            <a:graphic xmlns:a="http://schemas.openxmlformats.org/drawingml/2006/main">
+              <a:graphicData uri="http://schemas.openxmlformats.org/drawingml/2006/picture">
+                <pic:pic xmlns:pic="http://schemas.openxmlformats.org/drawingml/2006/picture">
+                  <pic:nvPicPr>
+                    <pic:cNvPr id="1803210429" name=""/>
+                    <pic:cNvPicPr/>
+                  </pic:nvPicPr>
+                  <pic:blipFill>
                     <a:blip r:embed="rId16"/>
                     <a:stretch>
                       <a:fillRect/>
@@ -1343,7 +1374,7 @@
                   <pic:spPr>
                     <a:xfrm>
                       <a:off x="0" y="0"/>
-                      <a:ext cx="5091344" cy="3715158"/>
+                      <a:ext cx="5200833" cy="3651140"/>
                     </a:xfrm>
                     <a:prstGeom prst="rect">
                       <a:avLst/>
@@ -2196,6 +2227,7 @@
   <w:style w:type="character" w:default="1" w:styleId="DefaultParagraphFont">
     <w:name w:val="Default Paragraph Font"/>
     <w:uiPriority w:val="1"/>
+    <w:semiHidden/>
     <w:unhideWhenUsed/>
   </w:style>
   <w:style w:type="table" w:default="1" w:styleId="TableNormal">

</xml_diff>